<commit_message>
updated test plan links
</commit_message>
<xml_diff>
--- a/artifacts/Process_TestPlan2.docx
+++ b/artifacts/Process_TestPlan2.docx
@@ -180,8 +180,6 @@
         </w:rPr>
         <w:t>12/08</w:t>
       </w:r>
-      <w:bookmarkStart w:id="0" w:name="_GoBack"/>
-      <w:bookmarkEnd w:id="0"/>
       <w:r>
         <w:rPr>
           <w:rFonts w:ascii="Calibri" w:hAnsi="Calibri" w:cs="Times New Roman"/>
@@ -250,11 +248,11 @@
       <w:pPr>
         <w:pStyle w:val="Heading1"/>
       </w:pPr>
-      <w:bookmarkStart w:id="1" w:name="_Toc439684353"/>
+      <w:bookmarkStart w:id="0" w:name="_Toc439684353"/>
       <w:r>
         <w:t>Version History</w:t>
       </w:r>
-      <w:bookmarkEnd w:id="1"/>
+      <w:bookmarkEnd w:id="0"/>
     </w:p>
     <w:tbl>
       <w:tblPr>
@@ -398,11 +396,11 @@
       <w:pPr>
         <w:pStyle w:val="Heading1"/>
       </w:pPr>
-      <w:bookmarkStart w:id="2" w:name="_Toc439684354"/>
+      <w:bookmarkStart w:id="1" w:name="_Toc439684354"/>
       <w:r>
         <w:t>Table of Contents</w:t>
       </w:r>
-      <w:bookmarkEnd w:id="2"/>
+      <w:bookmarkEnd w:id="1"/>
     </w:p>
     <w:sdt>
       <w:sdtPr>
@@ -943,12 +941,12 @@
       <w:pPr>
         <w:pStyle w:val="Heading1"/>
       </w:pPr>
-      <w:bookmarkStart w:id="3" w:name="_Toc439684355"/>
+      <w:bookmarkStart w:id="2" w:name="_Toc439684355"/>
       <w:r>
         <w:lastRenderedPageBreak/>
         <w:t>Introduction</w:t>
       </w:r>
-      <w:bookmarkEnd w:id="3"/>
+      <w:bookmarkEnd w:id="2"/>
     </w:p>
     <w:p>
       <w:r>
@@ -1199,7 +1197,15 @@
         <w:t>:</w:t>
       </w:r>
       <w:r>
-        <w:t xml:space="preserve"> Using skills built in class (Java, Spring, HTML, CSS, etc, build a web app that can keep track of a user’s shopping lists).</w:t>
+        <w:t xml:space="preserve"> Using skills built in class (Java, Spring, HTML, CSS, </w:t>
+      </w:r>
+      <w:proofErr w:type="spellStart"/>
+      <w:r>
+        <w:t>etc</w:t>
+      </w:r>
+      <w:proofErr w:type="spellEnd"/>
+      <w:r>
+        <w:t>, build a web app that can keep track of a user’s shopping lists).</w:t>
       </w:r>
     </w:p>
     <w:p>
@@ -1240,8 +1246,13 @@
       <w:r>
         <w:t xml:space="preserve">HTML, CSS, </w:t>
       </w:r>
-      <w:r>
-        <w:t>Heroku deployment</w:t>
+      <w:proofErr w:type="spellStart"/>
+      <w:r>
+        <w:t>Heroku</w:t>
+      </w:r>
+      <w:proofErr w:type="spellEnd"/>
+      <w:r>
+        <w:t xml:space="preserve"> deployment</w:t>
       </w:r>
     </w:p>
     <w:p>
@@ -1319,7 +1330,15 @@
         <w:t>:</w:t>
       </w:r>
       <w:r>
-        <w:t xml:space="preserve"> Working knowledge of Java, Spring, Thymeleaf, Hibernate, and </w:t>
+        <w:t xml:space="preserve"> Working knowledge of Java, Spring, </w:t>
+      </w:r>
+      <w:proofErr w:type="spellStart"/>
+      <w:r>
+        <w:t>Thymeleaf</w:t>
+      </w:r>
+      <w:proofErr w:type="spellEnd"/>
+      <w:r>
+        <w:t xml:space="preserve">, Hibernate, and </w:t>
       </w:r>
       <w:r>
         <w:t>relational databases (SQL)</w:t>
@@ -1352,7 +1371,7 @@
       <w:pPr>
         <w:pStyle w:val="Heading1"/>
       </w:pPr>
-      <w:bookmarkStart w:id="4" w:name="_Toc439684356"/>
+      <w:bookmarkStart w:id="3" w:name="_Toc439684356"/>
       <w:r>
         <w:lastRenderedPageBreak/>
         <w:t>Test</w:t>
@@ -1363,7 +1382,7 @@
       <w:r>
         <w:t>Plan Scope</w:t>
       </w:r>
-      <w:bookmarkEnd w:id="4"/>
+      <w:bookmarkEnd w:id="3"/>
     </w:p>
     <w:p/>
     <w:p>
@@ -1456,11 +1475,11 @@
       <w:pPr>
         <w:pStyle w:val="Heading2"/>
       </w:pPr>
-      <w:bookmarkStart w:id="5" w:name="_Toc439684357"/>
+      <w:bookmarkStart w:id="4" w:name="_Toc439684357"/>
       <w:r>
         <w:t>Test Pass 1:</w:t>
       </w:r>
-      <w:bookmarkEnd w:id="5"/>
+      <w:bookmarkEnd w:id="4"/>
     </w:p>
     <w:p>
       <w:pPr>
@@ -1610,7 +1629,7 @@
       <w:pPr>
         <w:pStyle w:val="Heading1"/>
       </w:pPr>
-      <w:bookmarkStart w:id="6" w:name="_Toc439684359"/>
+      <w:bookmarkStart w:id="5" w:name="_Toc439684359"/>
       <w:r>
         <w:lastRenderedPageBreak/>
         <w:t xml:space="preserve">Test </w:t>
@@ -1618,7 +1637,7 @@
       <w:r>
         <w:t>Plan Input</w:t>
       </w:r>
-      <w:bookmarkEnd w:id="6"/>
+      <w:bookmarkEnd w:id="5"/>
     </w:p>
     <w:tbl>
       <w:tblPr>
@@ -1793,7 +1812,15 @@
               <w:t xml:space="preserve">Provided a brief explanation of the MVC model for unfamiliar readers to outline the technological architecture of the project, data models to be used for each bean, </w:t>
             </w:r>
             <w:r>
-              <w:t>as well as Balsalmiq wire frames for different page views.</w:t>
+              <w:t xml:space="preserve">as well as </w:t>
+            </w:r>
+            <w:proofErr w:type="spellStart"/>
+            <w:r>
+              <w:t>Balsalmiq</w:t>
+            </w:r>
+            <w:proofErr w:type="spellEnd"/>
+            <w:r>
+              <w:t xml:space="preserve"> wire frames for different page views.</w:t>
             </w:r>
           </w:p>
         </w:tc>
@@ -1804,9 +1831,11 @@
             <w:tcW w:w="3078" w:type="dxa"/>
           </w:tcPr>
           <w:p>
+            <w:proofErr w:type="spellStart"/>
             <w:r>
               <w:t>ShoppingListTestCase</w:t>
             </w:r>
+            <w:proofErr w:type="spellEnd"/>
           </w:p>
         </w:tc>
         <w:tc>
@@ -1824,7 +1853,7 @@
                 <w:rPr>
                   <w:rStyle w:val="Hyperlink"/>
                 </w:rPr>
-                <w:t>https://drive.google.com/file/d/0B6qnBZLb45t_dFd3a0REeEVVNFk/view?usp=sharing</w:t>
+                <w:t>https://drive.google.com/file/d/0B6qnBZLb45t_cTVVOUFoNEItNjA/view?usp=sharing</w:t>
               </w:r>
             </w:hyperlink>
           </w:p>
@@ -1835,7 +1864,15 @@
           </w:tcPr>
           <w:p>
             <w:r>
-              <w:t xml:space="preserve">Test Case writer for Team 5’s tester to test our Heroku application. </w:t>
+              <w:t xml:space="preserve">Test Case writer for Team 5’s tester to test our </w:t>
+            </w:r>
+            <w:proofErr w:type="spellStart"/>
+            <w:r>
+              <w:t>Heroku</w:t>
+            </w:r>
+            <w:proofErr w:type="spellEnd"/>
+            <w:r>
+              <w:t xml:space="preserve"> application. </w:t>
             </w:r>
           </w:p>
         </w:tc>
@@ -1866,9 +1903,11 @@
                 <w:rPr>
                   <w:rStyle w:val="Hyperlink"/>
                 </w:rPr>
-                <w:t>https://drive.google.com/file/d/0B6qnBZLb45t_REl2a1hwQ3lNdjg/view?usp=sharing</w:t>
+                <w:t>https://drive.google.com/file/d/0B6qnBZLb45t_NHpkUE1mb3lCTG8/view?usp=sharing</w:t>
               </w:r>
             </w:hyperlink>
+            <w:bookmarkStart w:id="6" w:name="_GoBack"/>
+            <w:bookmarkEnd w:id="6"/>
           </w:p>
         </w:tc>
         <w:tc>
@@ -1908,19 +1947,7 @@
                 <w:rPr>
                   <w:rStyle w:val="Hyperlink"/>
                 </w:rPr>
-                <w:t>http://1150apprentices.com/jira/secure/RapidBoard.j</w:t>
-              </w:r>
-              <w:r>
-                <w:rPr>
-                  <w:rStyle w:val="Hyperlink"/>
-                </w:rPr>
-                <w:t>s</w:t>
-              </w:r>
-              <w:r>
-                <w:rPr>
-                  <w:rStyle w:val="Hyperlink"/>
-                </w:rPr>
-                <w:t>pa?rapidView=26&amp;projectKey=SHJ2</w:t>
+                <w:t>http://1150apprentices.com/jira/secure/RapidBoard.jspa?rapidView=26&amp;projectKey=SHJ2</w:t>
               </w:r>
             </w:hyperlink>
           </w:p>
@@ -2110,7 +2137,15 @@
           </w:tcPr>
           <w:p>
             <w:r>
-              <w:t xml:space="preserve">Shows purposes of request types as well as URL Endpoints to help us work together as  a team and better plan the project. </w:t>
+              <w:t xml:space="preserve">Shows purposes of request types as well as URL Endpoints to help us work together </w:t>
+            </w:r>
+            <w:proofErr w:type="gramStart"/>
+            <w:r>
+              <w:t>as  a</w:t>
+            </w:r>
+            <w:proofErr w:type="gramEnd"/>
+            <w:r>
+              <w:t xml:space="preserve"> team and better plan the project. </w:t>
             </w:r>
           </w:p>
         </w:tc>
@@ -2246,7 +2281,7 @@
               <w:bCs/>
               <w:noProof/>
             </w:rPr>
-            <w:t>1</w:t>
+            <w:t>2</w:t>
           </w:r>
           <w:r>
             <w:rPr>
@@ -4609,7 +4644,7 @@
 </file>
 
 <file path=customXml/itemProps1.xml><?xml version="1.0" encoding="utf-8"?>
-<ds:datastoreItem xmlns:ds="http://schemas.openxmlformats.org/officeDocument/2006/customXml" ds:itemID="{32C7DB33-3A17-9C4B-ABA7-E6AC9BD3C36C}">
+<ds:datastoreItem xmlns:ds="http://schemas.openxmlformats.org/officeDocument/2006/customXml" ds:itemID="{5B26B48C-FD31-644A-AB0E-D5EC879CED9D}">
   <ds:schemaRefs>
     <ds:schemaRef ds:uri="http://schemas.openxmlformats.org/officeDocument/2006/bibliography"/>
   </ds:schemaRefs>

</xml_diff>